<commit_message>
more updates to gels labsheet
</commit_message>
<xml_diff>
--- a/Labsheets/Team3ispA_Gels.docx
+++ b/Labsheets/Team3ispA_Gels.docx
@@ -25,7 +25,27 @@
           <w:color w:val="4472C4" w:themeColor="accent1"/>
           <w:sz w:val="32"/>
         </w:rPr>
-        <w:t>back, isp#</w:t>
+        <w:t xml:space="preserve">back, </w:t>
+      </w:r>
+      <w:proofErr w:type="spellStart"/>
+      <w:r>
+        <w:rPr>
+          <w:rFonts w:cstheme="minorHAnsi"/>
+          <w:b/>
+          <w:color w:val="4472C4" w:themeColor="accent1"/>
+          <w:sz w:val="32"/>
+        </w:rPr>
+        <w:t>isp</w:t>
+      </w:r>
+      <w:proofErr w:type="spellEnd"/>
+      <w:r>
+        <w:rPr>
+          <w:rFonts w:cstheme="minorHAnsi"/>
+          <w:b/>
+          <w:color w:val="4472C4" w:themeColor="accent1"/>
+          <w:sz w:val="32"/>
+        </w:rPr>
+        <w:t>#</w:t>
       </w:r>
       <w:r>
         <w:rPr>
@@ -55,14 +75,7 @@
         <w:rPr>
           <w:rFonts w:cstheme="minorHAnsi"/>
         </w:rPr>
-        <w:t xml:space="preserve">source: </w:t>
-      </w:r>
-      <w:r>
-        <w:rPr>
-          <w:rFonts w:cstheme="minorHAnsi"/>
-          <w:color w:val="FF0000"/>
-        </w:rPr>
-        <w:t>thermocycler</w:t>
+        <w:t>source: thermocycler</w:t>
       </w:r>
     </w:p>
     <w:p>
@@ -134,7 +147,23 @@
           <w:rFonts w:cstheme="minorHAnsi"/>
           <w:color w:val="FF0000"/>
         </w:rPr>
-        <w:t>&lt;Rxn name&gt;</w:t>
+        <w:t>&lt;</w:t>
+      </w:r>
+      <w:proofErr w:type="spellStart"/>
+      <w:r>
+        <w:rPr>
+          <w:rFonts w:cstheme="minorHAnsi"/>
+          <w:color w:val="FF0000"/>
+        </w:rPr>
+        <w:t>Rxn</w:t>
+      </w:r>
+      <w:proofErr w:type="spellEnd"/>
+      <w:r>
+        <w:rPr>
+          <w:rFonts w:cstheme="minorHAnsi"/>
+          <w:color w:val="FF0000"/>
+        </w:rPr>
+        <w:t xml:space="preserve"> name&gt;</w:t>
       </w:r>
       <w:r>
         <w:rPr>
@@ -173,85 +202,77 @@
         <w:spacing w:after="0"/>
         <w:rPr>
           <w:rFonts w:cstheme="minorHAnsi"/>
-          <w:color w:val="FF0000"/>
         </w:rPr>
       </w:pPr>
       <w:r>
         <w:rPr>
           <w:rFonts w:cstheme="minorHAnsi"/>
-          <w:color w:val="FF0000"/>
-        </w:rPr>
-        <w:t>&lt;TODO&gt;</w:t>
-      </w:r>
-      <w:r>
-        <w:rPr>
-          <w:rFonts w:cstheme="minorHAnsi"/>
-          <w:color w:val="FF0000"/>
+        </w:rPr>
+        <w:t>A1</w:t>
+      </w:r>
+      <w:r>
+        <w:rPr>
+          <w:rFonts w:cstheme="minorHAnsi"/>
         </w:rPr>
         <w:tab/>
       </w:r>
       <w:r>
         <w:rPr>
           <w:rFonts w:eastAsia="Times New Roman" w:cstheme="minorHAnsi"/>
-          <w:color w:val="000000"/>
         </w:rPr>
         <w:t>977bp</w:t>
       </w:r>
       <w:r>
         <w:rPr>
           <w:rFonts w:cstheme="minorHAnsi"/>
-          <w:color w:val="FF0000"/>
         </w:rPr>
         <w:tab/>
       </w:r>
       <w:r>
         <w:rPr>
           <w:rFonts w:cstheme="minorHAnsi"/>
-          <w:color w:val="FF0000"/>
         </w:rPr>
         <w:t>Y.</w:t>
       </w:r>
       <w:r>
         <w:rPr>
           <w:rFonts w:cstheme="minorHAnsi"/>
-          <w:color w:val="FF0000"/>
         </w:rPr>
         <w:t xml:space="preserve"> pseudotuberculosis</w:t>
       </w:r>
       <w:r>
         <w:rPr>
           <w:rFonts w:cstheme="minorHAnsi"/>
-          <w:color w:val="FF0000"/>
-        </w:rPr>
-        <w:t xml:space="preserve"> ispA</w:t>
-      </w:r>
+        </w:rPr>
+        <w:t xml:space="preserve"> </w:t>
+      </w:r>
+      <w:proofErr w:type="spellStart"/>
+      <w:r>
+        <w:rPr>
+          <w:rFonts w:cstheme="minorHAnsi"/>
+        </w:rPr>
+        <w:t>ispA</w:t>
+      </w:r>
+      <w:proofErr w:type="spellEnd"/>
     </w:p>
     <w:p>
       <w:pPr>
         <w:spacing w:after="0"/>
         <w:rPr>
           <w:rFonts w:cstheme="minorHAnsi"/>
-          <w:color w:val="FF0000"/>
         </w:rPr>
       </w:pPr>
       <w:r>
         <w:rPr>
           <w:rFonts w:cstheme="minorHAnsi"/>
-          <w:color w:val="FF0000"/>
-        </w:rPr>
-        <w:t>&lt;TODO&gt;</w:t>
-      </w:r>
-      <w:r>
-        <w:rPr>
-          <w:rFonts w:cstheme="minorHAnsi"/>
-          <w:color w:val="FF0000"/>
+        </w:rPr>
+        <w:t>A2</w:t>
+      </w:r>
+      <w:r>
+        <w:rPr>
+          <w:rFonts w:cstheme="minorHAnsi"/>
         </w:rPr>
         <w:tab/>
-      </w:r>
-      <w:r>
-        <w:rPr>
-          <w:rFonts w:cstheme="minorHAnsi"/>
-        </w:rPr>
         <w:t>956bp</w:t>
       </w:r>
       <w:r>
@@ -264,94 +285,88 @@
         <w:rPr>
           <w:rFonts w:cstheme="minorHAnsi"/>
         </w:rPr>
-        <w:t>S. flexneri ispA</w:t>
-      </w:r>
+        <w:t xml:space="preserve">S. </w:t>
+      </w:r>
+      <w:proofErr w:type="spellStart"/>
+      <w:r>
+        <w:rPr>
+          <w:rFonts w:cstheme="minorHAnsi"/>
+        </w:rPr>
+        <w:t>flexneri</w:t>
+      </w:r>
+      <w:proofErr w:type="spellEnd"/>
+      <w:r>
+        <w:rPr>
+          <w:rFonts w:cstheme="minorHAnsi"/>
+        </w:rPr>
+        <w:t xml:space="preserve"> </w:t>
+      </w:r>
+      <w:proofErr w:type="spellStart"/>
+      <w:r>
+        <w:rPr>
+          <w:rFonts w:cstheme="minorHAnsi"/>
+        </w:rPr>
+        <w:t>ispA</w:t>
+      </w:r>
+      <w:proofErr w:type="spellEnd"/>
     </w:p>
     <w:p>
       <w:pPr>
         <w:spacing w:after="0"/>
         <w:rPr>
           <w:rFonts w:eastAsia="Times New Roman" w:cstheme="minorHAnsi"/>
-          <w:color w:val="000000"/>
         </w:rPr>
       </w:pPr>
       <w:r>
         <w:rPr>
           <w:rFonts w:cstheme="minorHAnsi"/>
-          <w:color w:val="FF0000"/>
-        </w:rPr>
-        <w:t>&lt;TODO&gt;</w:t>
-      </w:r>
-      <w:r>
-        <w:rPr>
-          <w:rFonts w:cstheme="minorHAnsi"/>
-          <w:color w:val="FF0000"/>
+        </w:rPr>
+        <w:t>A3</w:t>
+      </w:r>
+      <w:r>
+        <w:rPr>
+          <w:rFonts w:cstheme="minorHAnsi"/>
         </w:rPr>
         <w:tab/>
       </w:r>
       <w:r>
         <w:rPr>
           <w:rFonts w:eastAsia="Times New Roman" w:cstheme="minorHAnsi"/>
-          <w:color w:val="000000"/>
         </w:rPr>
         <w:t>9</w:t>
       </w:r>
       <w:r>
         <w:rPr>
           <w:rFonts w:eastAsia="Times New Roman" w:cstheme="minorHAnsi"/>
-          <w:color w:val="000000"/>
         </w:rPr>
         <w:t>71</w:t>
       </w:r>
       <w:r>
         <w:rPr>
           <w:rFonts w:eastAsia="Times New Roman" w:cstheme="minorHAnsi"/>
-          <w:color w:val="000000"/>
         </w:rPr>
         <w:t>bp</w:t>
       </w:r>
       <w:r>
         <w:rPr>
           <w:rFonts w:eastAsia="Times New Roman" w:cstheme="minorHAnsi"/>
-          <w:color w:val="000000"/>
         </w:rPr>
         <w:tab/>
       </w:r>
       <w:r>
         <w:rPr>
           <w:rFonts w:eastAsia="Times New Roman" w:cstheme="minorHAnsi"/>
-          <w:color w:val="000000"/>
-        </w:rPr>
-        <w:t>S</w:t>
-      </w:r>
+        </w:rPr>
+        <w:t xml:space="preserve">S. marcescens </w:t>
+      </w:r>
+      <w:proofErr w:type="spellStart"/>
       <w:r>
         <w:rPr>
           <w:rFonts w:eastAsia="Times New Roman" w:cstheme="minorHAnsi"/>
-          <w:color w:val="000000"/>
-        </w:rPr>
-        <w:t>.</w:t>
-      </w:r>
-      <w:r>
-        <w:rPr>
-          <w:rFonts w:eastAsia="Times New Roman" w:cstheme="minorHAnsi"/>
-          <w:color w:val="000000"/>
-        </w:rPr>
-        <w:t xml:space="preserve"> marcescens</w:t>
-      </w:r>
-      <w:r>
-        <w:rPr>
-          <w:rFonts w:eastAsia="Times New Roman" w:cstheme="minorHAnsi"/>
-          <w:color w:val="000000"/>
-        </w:rPr>
-        <w:t xml:space="preserve"> </w:t>
-      </w:r>
-      <w:r>
-        <w:rPr>
-          <w:rFonts w:eastAsia="Times New Roman" w:cstheme="minorHAnsi"/>
-          <w:color w:val="000000"/>
         </w:rPr>
         <w:t>ispA</w:t>
       </w:r>
+      <w:proofErr w:type="spellEnd"/>
       <w:r>
         <w:rPr>
           <w:rFonts w:cstheme="minorHAnsi"/>
@@ -771,7 +786,6 @@
   <w:style w:type="character" w:default="1" w:styleId="DefaultParagraphFont">
     <w:name w:val="Default Paragraph Font"/>
     <w:uiPriority w:val="1"/>
-    <w:semiHidden/>
     <w:unhideWhenUsed/>
   </w:style>
   <w:style w:type="table" w:default="1" w:styleId="TableNormal">

</xml_diff>

<commit_message>
more work on labsheets
</commit_message>
<xml_diff>
--- a/Labsheets/Team3ispA_Gels.docx
+++ b/Labsheets/Team3ispA_Gels.docx
@@ -37,7 +37,6 @@
         </w:rPr>
         <w:t>isp</w:t>
       </w:r>
-      <w:proofErr w:type="spellEnd"/>
       <w:r>
         <w:rPr>
           <w:rFonts w:cstheme="minorHAnsi"/>
@@ -45,8 +44,9 @@
           <w:color w:val="4472C4" w:themeColor="accent1"/>
           <w:sz w:val="32"/>
         </w:rPr>
-        <w:t>#</w:t>
-      </w:r>
+        <w:t>A</w:t>
+      </w:r>
+      <w:proofErr w:type="spellEnd"/>
       <w:r>
         <w:rPr>
           <w:rFonts w:cstheme="minorHAnsi"/>
@@ -131,6 +131,17 @@
           <w:rFonts w:cstheme="minorHAnsi"/>
         </w:rPr>
         <w:tab/>
+      </w:r>
+      <w:r>
+        <w:rPr>
+          <w:rFonts w:cstheme="minorHAnsi"/>
+        </w:rPr>
+        <w:tab/>
+      </w:r>
+      <w:r>
+        <w:rPr>
+          <w:rFonts w:cstheme="minorHAnsi"/>
+        </w:rPr>
         <w:t>product</w:t>
       </w:r>
     </w:p>
@@ -139,240 +150,398 @@
         <w:spacing w:after="0"/>
         <w:rPr>
           <w:rFonts w:cstheme="minorHAnsi"/>
+        </w:rPr>
+      </w:pPr>
+      <w:r>
+        <w:rPr>
+          <w:rFonts w:cstheme="minorHAnsi"/>
+        </w:rPr>
+        <w:t>back1</w:t>
+      </w:r>
+      <w:r>
+        <w:rPr>
+          <w:rFonts w:cstheme="minorHAnsi"/>
           <w:color w:val="FF0000"/>
         </w:rPr>
-      </w:pPr>
+        <w:tab/>
+      </w:r>
       <w:r>
         <w:rPr>
           <w:rFonts w:cstheme="minorHAnsi"/>
           <w:color w:val="FF0000"/>
         </w:rPr>
-        <w:t>&lt;</w:t>
+        <w:tab/>
+      </w:r>
+      <w:r>
+        <w:rPr>
+          <w:rFonts w:eastAsia="Times New Roman" w:cstheme="minorHAnsi"/>
+        </w:rPr>
+        <w:t xml:space="preserve">14896 </w:t>
+      </w:r>
+      <w:r>
+        <w:rPr>
+          <w:rFonts w:cstheme="minorHAnsi"/>
+        </w:rPr>
+        <w:tab/>
+      </w:r>
+      <w:r>
+        <w:rPr>
+          <w:rFonts w:cstheme="minorHAnsi"/>
+        </w:rPr>
+        <w:tab/>
+      </w:r>
+      <w:r>
+        <w:rPr>
+          <w:rFonts w:ascii="Calibri" w:hAnsi="Calibri"/>
+        </w:rPr>
+        <w:t>pLYC73S</w:t>
+      </w:r>
+      <w:r>
+        <w:rPr>
+          <w:rFonts w:cstheme="minorHAnsi"/>
+        </w:rPr>
+        <w:t xml:space="preserve"> </w:t>
+      </w:r>
+    </w:p>
+    <w:p>
+      <w:pPr>
+        <w:spacing w:after="0"/>
+        <w:rPr>
+          <w:rFonts w:cstheme="minorHAnsi"/>
+        </w:rPr>
+      </w:pPr>
+      <w:r>
+        <w:rPr>
+          <w:rFonts w:cstheme="minorHAnsi"/>
+        </w:rPr>
+        <w:t>A1</w:t>
+      </w:r>
+      <w:r>
+        <w:rPr>
+          <w:rFonts w:cstheme="minorHAnsi"/>
+        </w:rPr>
+        <w:tab/>
+      </w:r>
+      <w:r>
+        <w:rPr>
+          <w:rFonts w:cstheme="minorHAnsi"/>
+        </w:rPr>
+        <w:tab/>
+      </w:r>
+      <w:r>
+        <w:rPr>
+          <w:rFonts w:eastAsia="Times New Roman" w:cstheme="minorHAnsi"/>
+        </w:rPr>
+        <w:t>977bp</w:t>
+      </w:r>
+      <w:r>
+        <w:rPr>
+          <w:rFonts w:cstheme="minorHAnsi"/>
+        </w:rPr>
+        <w:tab/>
+      </w:r>
+      <w:r>
+        <w:rPr>
+          <w:rFonts w:cstheme="minorHAnsi"/>
+        </w:rPr>
+        <w:tab/>
+      </w:r>
+      <w:r>
+        <w:rPr>
+          <w:rFonts w:cstheme="minorHAnsi"/>
+        </w:rPr>
+        <w:t>Y.</w:t>
+      </w:r>
+      <w:r>
+        <w:rPr>
+          <w:rFonts w:cstheme="minorHAnsi"/>
+        </w:rPr>
+        <w:t xml:space="preserve"> pseudotuberculosis</w:t>
+      </w:r>
+      <w:r>
+        <w:rPr>
+          <w:rFonts w:cstheme="minorHAnsi"/>
+        </w:rPr>
+        <w:t xml:space="preserve"> </w:t>
       </w:r>
       <w:proofErr w:type="spellStart"/>
       <w:r>
         <w:rPr>
           <w:rFonts w:cstheme="minorHAnsi"/>
+        </w:rPr>
+        <w:t>ispA</w:t>
+      </w:r>
+      <w:proofErr w:type="spellEnd"/>
+    </w:p>
+    <w:p>
+      <w:pPr>
+        <w:spacing w:after="0"/>
+        <w:rPr>
+          <w:rFonts w:cstheme="minorHAnsi"/>
+        </w:rPr>
+      </w:pPr>
+      <w:r>
+        <w:rPr>
+          <w:rFonts w:cstheme="minorHAnsi"/>
+        </w:rPr>
+        <w:t>A2</w:t>
+      </w:r>
+      <w:r>
+        <w:rPr>
+          <w:rFonts w:cstheme="minorHAnsi"/>
+        </w:rPr>
+        <w:tab/>
+      </w:r>
+      <w:r>
+        <w:rPr>
+          <w:rFonts w:cstheme="minorHAnsi"/>
+        </w:rPr>
+        <w:tab/>
+      </w:r>
+      <w:r>
+        <w:rPr>
+          <w:rFonts w:cstheme="minorHAnsi"/>
+        </w:rPr>
+        <w:t>956bp</w:t>
+      </w:r>
+      <w:r>
+        <w:rPr>
+          <w:rFonts w:cstheme="minorHAnsi"/>
+        </w:rPr>
+        <w:tab/>
+      </w:r>
+      <w:r>
+        <w:rPr>
+          <w:rFonts w:cstheme="minorHAnsi"/>
+        </w:rPr>
+        <w:tab/>
+      </w:r>
+      <w:r>
+        <w:rPr>
+          <w:rFonts w:cstheme="minorHAnsi"/>
+        </w:rPr>
+        <w:t xml:space="preserve">S. </w:t>
+      </w:r>
+      <w:proofErr w:type="spellStart"/>
+      <w:r>
+        <w:rPr>
+          <w:rFonts w:cstheme="minorHAnsi"/>
+        </w:rPr>
+        <w:t>flexneri</w:t>
+      </w:r>
+      <w:proofErr w:type="spellEnd"/>
+      <w:r>
+        <w:rPr>
+          <w:rFonts w:cstheme="minorHAnsi"/>
+        </w:rPr>
+        <w:t xml:space="preserve"> </w:t>
+      </w:r>
+      <w:proofErr w:type="spellStart"/>
+      <w:r>
+        <w:rPr>
+          <w:rFonts w:cstheme="minorHAnsi"/>
+        </w:rPr>
+        <w:t>ispA</w:t>
+      </w:r>
+      <w:proofErr w:type="spellEnd"/>
+    </w:p>
+    <w:p>
+      <w:pPr>
+        <w:spacing w:after="0"/>
+        <w:rPr>
+          <w:rFonts w:eastAsia="Times New Roman" w:cstheme="minorHAnsi"/>
+        </w:rPr>
+      </w:pPr>
+      <w:r>
+        <w:rPr>
+          <w:rFonts w:cstheme="minorHAnsi"/>
+        </w:rPr>
+        <w:t>A3</w:t>
+      </w:r>
+      <w:r>
+        <w:rPr>
+          <w:rFonts w:cstheme="minorHAnsi"/>
+        </w:rPr>
+        <w:tab/>
+      </w:r>
+      <w:r>
+        <w:rPr>
+          <w:rFonts w:cstheme="minorHAnsi"/>
+        </w:rPr>
+        <w:tab/>
+      </w:r>
+      <w:r>
+        <w:rPr>
+          <w:rFonts w:eastAsia="Times New Roman" w:cstheme="minorHAnsi"/>
+        </w:rPr>
+        <w:t>9</w:t>
+      </w:r>
+      <w:r>
+        <w:rPr>
+          <w:rFonts w:eastAsia="Times New Roman" w:cstheme="minorHAnsi"/>
+        </w:rPr>
+        <w:t>71</w:t>
+      </w:r>
+      <w:r>
+        <w:rPr>
+          <w:rFonts w:eastAsia="Times New Roman" w:cstheme="minorHAnsi"/>
+        </w:rPr>
+        <w:t>bp</w:t>
+      </w:r>
+      <w:r>
+        <w:rPr>
+          <w:rFonts w:eastAsia="Times New Roman" w:cstheme="minorHAnsi"/>
+        </w:rPr>
+        <w:tab/>
+      </w:r>
+      <w:r>
+        <w:rPr>
+          <w:rFonts w:eastAsia="Times New Roman" w:cstheme="minorHAnsi"/>
+        </w:rPr>
+        <w:tab/>
+      </w:r>
+      <w:r>
+        <w:rPr>
+          <w:rFonts w:eastAsia="Times New Roman" w:cstheme="minorHAnsi"/>
+        </w:rPr>
+        <w:t xml:space="preserve">S. marcescens </w:t>
+      </w:r>
+      <w:proofErr w:type="spellStart"/>
+      <w:r>
+        <w:rPr>
+          <w:rFonts w:eastAsia="Times New Roman" w:cstheme="minorHAnsi"/>
+        </w:rPr>
+        <w:t>ispA</w:t>
+      </w:r>
+      <w:proofErr w:type="spellEnd"/>
+    </w:p>
+    <w:p>
+      <w:pPr>
+        <w:spacing w:after="0"/>
+        <w:rPr>
+          <w:rFonts w:eastAsia="Times New Roman" w:cstheme="minorHAnsi"/>
+        </w:rPr>
+      </w:pPr>
+      <w:r>
+        <w:rPr>
+          <w:rFonts w:eastAsia="Times New Roman" w:cstheme="minorHAnsi"/>
+        </w:rPr>
+        <w:t>A4</w:t>
+      </w:r>
+      <w:r>
+        <w:rPr>
+          <w:rFonts w:eastAsia="Times New Roman" w:cstheme="minorHAnsi"/>
+        </w:rPr>
+        <w:tab/>
+      </w:r>
+      <w:r>
+        <w:rPr>
+          <w:rFonts w:eastAsia="Times New Roman" w:cstheme="minorHAnsi"/>
+        </w:rPr>
+        <w:tab/>
+      </w:r>
+      <w:r>
+        <w:rPr>
+          <w:rFonts w:eastAsia="Times New Roman" w:cstheme="minorHAnsi"/>
+        </w:rPr>
+        <w:t>975</w:t>
+      </w:r>
+      <w:r>
+        <w:rPr>
+          <w:rFonts w:eastAsia="Times New Roman" w:cstheme="minorHAnsi"/>
+        </w:rPr>
+        <w:t>bp</w:t>
+      </w:r>
+      <w:r>
+        <w:rPr>
+          <w:rFonts w:eastAsia="Times New Roman" w:cstheme="minorHAnsi"/>
           <w:color w:val="FF0000"/>
         </w:rPr>
-        <w:t>Rxn</w:t>
+        <w:tab/>
+      </w:r>
+      <w:r>
+        <w:rPr>
+          <w:rFonts w:eastAsia="Times New Roman" w:cstheme="minorHAnsi"/>
+          <w:color w:val="FF0000"/>
+        </w:rPr>
+        <w:tab/>
+      </w:r>
+      <w:r>
+        <w:rPr>
+          <w:rFonts w:eastAsia="Times New Roman" w:cstheme="minorHAnsi"/>
+        </w:rPr>
+        <w:t xml:space="preserve">Citrobacter </w:t>
+      </w:r>
+      <w:proofErr w:type="spellStart"/>
+      <w:r>
+        <w:rPr>
+          <w:rFonts w:eastAsia="Times New Roman" w:cstheme="minorHAnsi"/>
+        </w:rPr>
+        <w:t>ispA</w:t>
       </w:r>
       <w:proofErr w:type="spellEnd"/>
-      <w:r>
+    </w:p>
+    <w:p>
+      <w:pPr>
+        <w:spacing w:after="0"/>
         <w:rPr>
           <w:rFonts w:cstheme="minorHAnsi"/>
           <w:color w:val="FF0000"/>
         </w:rPr>
-        <w:t xml:space="preserve"> name&gt;</w:t>
-      </w:r>
-      <w:r>
-        <w:rPr>
-          <w:rFonts w:cstheme="minorHAnsi"/>
+      </w:pPr>
+      <w:r>
+        <w:rPr>
+          <w:rFonts w:eastAsia="Times New Roman" w:cstheme="minorHAnsi"/>
           <w:color w:val="FF0000"/>
         </w:rPr>
-        <w:tab/>
-      </w:r>
-      <w:r>
-        <w:rPr>
-          <w:rFonts w:eastAsia="Times New Roman" w:cstheme="minorHAnsi"/>
-        </w:rPr>
-        <w:t xml:space="preserve">14896 </w:t>
-      </w:r>
-      <w:r>
-        <w:rPr>
-          <w:rFonts w:cstheme="minorHAnsi"/>
-        </w:rPr>
-        <w:tab/>
-      </w:r>
-      <w:r>
-        <w:rPr>
-          <w:rFonts w:cstheme="minorHAnsi"/>
-        </w:rPr>
-        <w:t>back</w:t>
-      </w:r>
-      <w:r>
-        <w:rPr>
-          <w:rFonts w:cstheme="minorHAnsi"/>
-        </w:rPr>
-        <w:t>1</w:t>
-      </w:r>
-    </w:p>
-    <w:p>
-      <w:pPr>
-        <w:spacing w:after="0"/>
-        <w:rPr>
-          <w:rFonts w:cstheme="minorHAnsi"/>
-        </w:rPr>
-      </w:pPr>
-      <w:r>
-        <w:rPr>
-          <w:rFonts w:cstheme="minorHAnsi"/>
-        </w:rPr>
-        <w:t>A1</w:t>
-      </w:r>
-      <w:r>
-        <w:rPr>
-          <w:rFonts w:cstheme="minorHAnsi"/>
-        </w:rPr>
-        <w:tab/>
-      </w:r>
-      <w:r>
-        <w:rPr>
-          <w:rFonts w:eastAsia="Times New Roman" w:cstheme="minorHAnsi"/>
-        </w:rPr>
-        <w:t>977bp</w:t>
-      </w:r>
-      <w:r>
-        <w:rPr>
-          <w:rFonts w:cstheme="minorHAnsi"/>
-        </w:rPr>
-        <w:tab/>
-      </w:r>
-      <w:r>
-        <w:rPr>
-          <w:rFonts w:cstheme="minorHAnsi"/>
-        </w:rPr>
-        <w:t>Y.</w:t>
-      </w:r>
-      <w:r>
-        <w:rPr>
-          <w:rFonts w:cstheme="minorHAnsi"/>
-        </w:rPr>
-        <w:t xml:space="preserve"> pseudotuberculosis</w:t>
-      </w:r>
-      <w:r>
-        <w:rPr>
-          <w:rFonts w:cstheme="minorHAnsi"/>
-        </w:rPr>
-        <w:t xml:space="preserve"> </w:t>
-      </w:r>
-      <w:proofErr w:type="spellStart"/>
-      <w:r>
-        <w:rPr>
-          <w:rFonts w:cstheme="minorHAnsi"/>
-        </w:rPr>
-        <w:t>ispA</w:t>
-      </w:r>
-      <w:proofErr w:type="spellEnd"/>
-    </w:p>
-    <w:p>
-      <w:pPr>
-        <w:spacing w:after="0"/>
-        <w:rPr>
-          <w:rFonts w:cstheme="minorHAnsi"/>
-        </w:rPr>
-      </w:pPr>
-      <w:r>
-        <w:rPr>
-          <w:rFonts w:cstheme="minorHAnsi"/>
-        </w:rPr>
-        <w:t>A2</w:t>
-      </w:r>
-      <w:r>
-        <w:rPr>
-          <w:rFonts w:cstheme="minorHAnsi"/>
-        </w:rPr>
-        <w:tab/>
-        <w:t>956bp</w:t>
-      </w:r>
-      <w:r>
-        <w:rPr>
-          <w:rFonts w:cstheme="minorHAnsi"/>
-        </w:rPr>
-        <w:tab/>
-      </w:r>
-      <w:r>
-        <w:rPr>
-          <w:rFonts w:cstheme="minorHAnsi"/>
-        </w:rPr>
-        <w:t xml:space="preserve">S. </w:t>
-      </w:r>
-      <w:proofErr w:type="spellStart"/>
-      <w:r>
-        <w:rPr>
-          <w:rFonts w:cstheme="minorHAnsi"/>
-        </w:rPr>
-        <w:t>flexneri</w:t>
-      </w:r>
-      <w:proofErr w:type="spellEnd"/>
-      <w:r>
-        <w:rPr>
-          <w:rFonts w:cstheme="minorHAnsi"/>
-        </w:rPr>
-        <w:t xml:space="preserve"> </w:t>
-      </w:r>
-      <w:proofErr w:type="spellStart"/>
-      <w:r>
-        <w:rPr>
-          <w:rFonts w:cstheme="minorHAnsi"/>
-        </w:rPr>
-        <w:t>ispA</w:t>
-      </w:r>
-      <w:proofErr w:type="spellEnd"/>
-    </w:p>
-    <w:p>
-      <w:pPr>
-        <w:spacing w:after="0"/>
-        <w:rPr>
-          <w:rFonts w:eastAsia="Times New Roman" w:cstheme="minorHAnsi"/>
-        </w:rPr>
-      </w:pPr>
-      <w:r>
-        <w:rPr>
-          <w:rFonts w:cstheme="minorHAnsi"/>
-        </w:rPr>
-        <w:t>A3</w:t>
-      </w:r>
-      <w:r>
-        <w:rPr>
-          <w:rFonts w:cstheme="minorHAnsi"/>
-        </w:rPr>
-        <w:tab/>
-      </w:r>
-      <w:r>
-        <w:rPr>
-          <w:rFonts w:eastAsia="Times New Roman" w:cstheme="minorHAnsi"/>
-        </w:rPr>
-        <w:t>9</w:t>
-      </w:r>
-      <w:r>
-        <w:rPr>
-          <w:rFonts w:eastAsia="Times New Roman" w:cstheme="minorHAnsi"/>
-        </w:rPr>
-        <w:t>71</w:t>
-      </w:r>
-      <w:r>
-        <w:rPr>
-          <w:rFonts w:eastAsia="Times New Roman" w:cstheme="minorHAnsi"/>
-        </w:rPr>
-        <w:t>bp</w:t>
-      </w:r>
-      <w:r>
-        <w:rPr>
-          <w:rFonts w:eastAsia="Times New Roman" w:cstheme="minorHAnsi"/>
-        </w:rPr>
-        <w:tab/>
-      </w:r>
-      <w:r>
-        <w:rPr>
-          <w:rFonts w:eastAsia="Times New Roman" w:cstheme="minorHAnsi"/>
-        </w:rPr>
-        <w:t xml:space="preserve">S. marcescens </w:t>
-      </w:r>
-      <w:proofErr w:type="spellStart"/>
-      <w:r>
-        <w:rPr>
-          <w:rFonts w:eastAsia="Times New Roman" w:cstheme="minorHAnsi"/>
-        </w:rPr>
-        <w:t>ispA</w:t>
-      </w:r>
-      <w:proofErr w:type="spellEnd"/>
-      <w:r>
-        <w:rPr>
-          <w:rFonts w:cstheme="minorHAnsi"/>
+        <w:t>A5</w:t>
+      </w:r>
+      <w:r>
+        <w:rPr>
+          <w:rFonts w:cstheme="minorHAnsi"/>
+          <w:color w:val="FF0000"/>
         </w:rPr>
         <w:t> </w:t>
       </w:r>
+      <w:r>
+        <w:rPr>
+          <w:rFonts w:cstheme="minorHAnsi"/>
+          <w:color w:val="FF0000"/>
+        </w:rPr>
+        <w:tab/>
+      </w:r>
+      <w:r>
+        <w:rPr>
+          <w:rFonts w:cstheme="minorHAnsi"/>
+          <w:color w:val="FF0000"/>
+        </w:rPr>
+        <w:tab/>
+        <w:t>&lt;TODO&gt;bp</w:t>
+      </w:r>
+      <w:r>
+        <w:rPr>
+          <w:rFonts w:cstheme="minorHAnsi"/>
+          <w:color w:val="FF0000"/>
+        </w:rPr>
+        <w:tab/>
+        <w:t>&lt;name&gt;</w:t>
+      </w:r>
+    </w:p>
+    <w:p>
+      <w:pPr>
+        <w:spacing w:after="0"/>
+        <w:rPr>
+          <w:rFonts w:cstheme="minorHAnsi"/>
+        </w:rPr>
+      </w:pPr>
+    </w:p>
+    <w:p>
+      <w:pPr>
+        <w:spacing w:after="0"/>
+        <w:rPr>
+          <w:rFonts w:eastAsia="Times New Roman" w:cstheme="minorHAnsi"/>
+        </w:rPr>
+      </w:pPr>
     </w:p>
     <w:sectPr>
       <w:pgSz w:w="12240" w:h="15840"/>
@@ -786,6 +955,7 @@
   <w:style w:type="character" w:default="1" w:styleId="DefaultParagraphFont">
     <w:name w:val="Default Paragraph Font"/>
     <w:uiPriority w:val="1"/>
+    <w:semiHidden/>
     <w:unhideWhenUsed/>
   </w:style>
   <w:style w:type="table" w:default="1" w:styleId="TableNormal">

</xml_diff>

<commit_message>
updated bp length for pA
</commit_message>
<xml_diff>
--- a/Labsheets/Team3ispA_Gels.docx
+++ b/Labsheets/Team3ispA_Gels.docx
@@ -545,7 +545,25 @@
           <w:color w:val="FF0000"/>
         </w:rPr>
         <w:tab/>
-        <w:t>&lt;TODO&gt;bp</w:t>
+      </w:r>
+      <w:r>
+        <w:rPr>
+          <w:rFonts w:cstheme="minorHAnsi"/>
+        </w:rPr>
+        <w:t>920</w:t>
+      </w:r>
+      <w:r>
+        <w:rPr>
+          <w:rFonts w:cstheme="minorHAnsi"/>
+        </w:rPr>
+        <w:t>bp</w:t>
+      </w:r>
+      <w:r>
+        <w:rPr>
+          <w:rFonts w:cstheme="minorHAnsi"/>
+          <w:color w:val="FF0000"/>
+        </w:rPr>
+        <w:tab/>
       </w:r>
       <w:r>
         <w:rPr>

</xml_diff>